<commit_message>
new file:   Bible Books Abbr.csv 	modified:   bible_references.py 	modified:   document_processing.py 	modified:   file_utils.py 	modified:   standardize_scripture.py 	modified:   test_non_standard.docx
</commit_message>
<xml_diff>
--- a/test_non_standard.docx
+++ b/test_non_standard.docx
@@ -32,6 +32,156 @@
     <w:p>
       <w:r>
         <w:t>In Rom. 1:16*, Paul declares that he is not ashamed of the gospel.</w:t>
+      </w:r>
+    </w:p>
+    <w:p>
+      <w:r>
+        <w:t>I Sa</w:t>
+      </w:r>
+      <w:r>
+        <w:tab/>
+        <w:t>I Sam.</w:t>
+      </w:r>
+      <w:r>
+        <w:tab/>
+        <w:t>I Sm.</w:t>
+      </w:r>
+      <w:r>
+        <w:tab/>
+        <w:t>I Sa.</w:t>
+      </w:r>
+      <w:r>
+        <w:tab/>
+        <w:t>First Samuel</w:t>
+      </w:r>
+      <w:r>
+        <w:tab/>
+        <w:t>First Sam</w:t>
+      </w:r>
+    </w:p>
+    <w:p>
+      <w:r>
+        <w:t>II Sa</w:t>
+      </w:r>
+      <w:r>
+        <w:tab/>
+        <w:t>II Sam.</w:t>
+      </w:r>
+      <w:r>
+        <w:tab/>
+        <w:t>II Sm.</w:t>
+      </w:r>
+      <w:r>
+        <w:tab/>
+        <w:t>II Sa.</w:t>
+      </w:r>
+      <w:r>
+        <w:tab/>
+        <w:t>Second Samuel</w:t>
+      </w:r>
+      <w:r>
+        <w:tab/>
+        <w:t>Second Sam</w:t>
+      </w:r>
+    </w:p>
+    <w:p>
+      <w:r>
+        <w:t>I Ki</w:t>
+      </w:r>
+      <w:r>
+        <w:tab/>
+        <w:t>I Kgs</w:t>
+      </w:r>
+      <w:r>
+        <w:tab/>
+        <w:t>I Ki</w:t>
+      </w:r>
+      <w:r>
+        <w:tab/>
+        <w:t>I Kg</w:t>
+      </w:r>
+      <w:r>
+        <w:tab/>
+        <w:t>First Kings</w:t>
+      </w:r>
+      <w:r>
+        <w:tab/>
+        <w:t>First Kgs</w:t>
+      </w:r>
+    </w:p>
+    <w:p>
+      <w:r>
+        <w:t>II Ki</w:t>
+      </w:r>
+      <w:r>
+        <w:tab/>
+        <w:t>II Kgs</w:t>
+      </w:r>
+      <w:r>
+        <w:tab/>
+        <w:t>II Ki</w:t>
+      </w:r>
+      <w:r>
+        <w:tab/>
+        <w:t>II Kg</w:t>
+      </w:r>
+      <w:r>
+        <w:tab/>
+        <w:t>Second Kings</w:t>
+      </w:r>
+      <w:r>
+        <w:tab/>
+        <w:t>Second Kgs</w:t>
+      </w:r>
+    </w:p>
+    <w:p>
+      <w:r>
+        <w:t>I Chr</w:t>
+      </w:r>
+      <w:r>
+        <w:tab/>
+        <w:t>I Chron</w:t>
+      </w:r>
+      <w:r>
+        <w:tab/>
+        <w:t>I Chr</w:t>
+      </w:r>
+      <w:r>
+        <w:tab/>
+        <w:t>I Ch</w:t>
+      </w:r>
+      <w:r>
+        <w:tab/>
+        <w:t>First Chronicles</w:t>
+      </w:r>
+      <w:r>
+        <w:tab/>
+        <w:t>First Chron</w:t>
+      </w:r>
+    </w:p>
+    <w:p>
+      <w:r>
+        <w:t>II Chr</w:t>
+      </w:r>
+      <w:r>
+        <w:tab/>
+        <w:t>II Chron</w:t>
+      </w:r>
+      <w:r>
+        <w:tab/>
+        <w:t>II Chr</w:t>
+      </w:r>
+      <w:r>
+        <w:tab/>
+        <w:t>II Ch</w:t>
+      </w:r>
+      <w:r>
+        <w:tab/>
+        <w:t>Second Chronicles</w:t>
+      </w:r>
+      <w:r>
+        <w:tab/>
+        <w:t>Second Chron</w:t>
       </w:r>
     </w:p>
     <w:p>
@@ -99,6 +249,7 @@
         <w:pStyle w:val="Heading1"/>
       </w:pPr>
       <w:r>
+        <w:lastRenderedPageBreak/>
         <w:t>Section 5: Chapter-Verse Format</w:t>
       </w:r>
     </w:p>

</xml_diff>